<commit_message>
Agregacion de Navbar y mas responsive desing
</commit_message>
<xml_diff>
--- a/Documento/Herramientas WEB.docx
+++ b/Documento/Herramientas WEB.docx
@@ -21,7 +21,7 @@
           <w:noProof/>
           <w:color w:val="000000" w:themeColor="text1"/>
           <w:sz w:val="20"/>
-          <w:lang w:bidi="ar-SA"/>
+          <w:lang w:val="es-MX" w:eastAsia="es-MX" w:bidi="ar-SA"/>
         </w:rPr>
         <w:drawing>
           <wp:inline distT="0" distB="0" distL="0" distR="0" wp14:anchorId="0926066D" wp14:editId="12D12CBD">
@@ -433,7 +433,14 @@
           <w:color w:val="000000" w:themeColor="text1"/>
           <w:sz w:val="24"/>
         </w:rPr>
-        <w:t>13 de Febrero</w:t>
+        <w:t xml:space="preserve">13 de </w:t>
+      </w:r>
+      <w:r>
+        <w:rPr>
+          <w:color w:val="000000" w:themeColor="text1"/>
+          <w:sz w:val="24"/>
+        </w:rPr>
+        <w:t>febrero</w:t>
       </w:r>
       <w:r>
         <w:rPr>
@@ -528,7 +535,43 @@
         <w:rPr>
           <w:color w:val="000000" w:themeColor="text1"/>
         </w:rPr>
-        <w:t xml:space="preserve">Nuestro simbolo representativo a la empresa y a su vez a la pagina hace alución a </w:t>
+        <w:t xml:space="preserve">Nuestro </w:t>
+      </w:r>
+      <w:r>
+        <w:rPr>
+          <w:color w:val="000000" w:themeColor="text1"/>
+        </w:rPr>
+        <w:t>símbolo</w:t>
+      </w:r>
+      <w:r>
+        <w:rPr>
+          <w:color w:val="000000" w:themeColor="text1"/>
+        </w:rPr>
+        <w:t xml:space="preserve"> representativo a la empresa y a su vez a la </w:t>
+      </w:r>
+      <w:r>
+        <w:rPr>
+          <w:color w:val="000000" w:themeColor="text1"/>
+        </w:rPr>
+        <w:t>página</w:t>
+      </w:r>
+      <w:r>
+        <w:rPr>
+          <w:color w:val="000000" w:themeColor="text1"/>
+        </w:rPr>
+        <w:t xml:space="preserve"> hace </w:t>
+      </w:r>
+      <w:r>
+        <w:rPr>
+          <w:color w:val="000000" w:themeColor="text1"/>
+        </w:rPr>
+        <w:t>alusión</w:t>
+      </w:r>
+      <w:r>
+        <w:rPr>
+          <w:color w:val="000000" w:themeColor="text1"/>
+        </w:rPr>
+        <w:t xml:space="preserve"> a </w:t>
       </w:r>
       <w:r>
         <w:rPr>
@@ -540,7 +583,19 @@
         <w:rPr>
           <w:color w:val="000000" w:themeColor="text1"/>
         </w:rPr>
-        <w:t xml:space="preserve"> en la artesania musical.</w:t>
+        <w:t xml:space="preserve"> en la </w:t>
+      </w:r>
+      <w:r>
+        <w:rPr>
+          <w:color w:val="000000" w:themeColor="text1"/>
+        </w:rPr>
+        <w:t>artesanía</w:t>
+      </w:r>
+      <w:r>
+        <w:rPr>
+          <w:color w:val="000000" w:themeColor="text1"/>
+        </w:rPr>
+        <w:t xml:space="preserve"> musical.</w:t>
       </w:r>
     </w:p>
     <w:p>
@@ -587,7 +642,7 @@
           <w:noProof/>
           <w:color w:val="000000" w:themeColor="text1"/>
           <w:sz w:val="20"/>
-          <w:lang w:bidi="ar-SA"/>
+          <w:lang w:val="es-MX" w:eastAsia="es-MX" w:bidi="ar-SA"/>
         </w:rPr>
         <w:drawing>
           <wp:inline distT="0" distB="0" distL="0" distR="0" wp14:anchorId="2642E050" wp14:editId="2E4191B8">
@@ -643,7 +698,7 @@
           <w:noProof/>
           <w:color w:val="000000" w:themeColor="text1"/>
           <w:sz w:val="20"/>
-          <w:lang w:bidi="ar-SA"/>
+          <w:lang w:val="es-MX" w:eastAsia="es-MX" w:bidi="ar-SA"/>
         </w:rPr>
         <w:drawing>
           <wp:inline distT="0" distB="0" distL="0" distR="0" wp14:anchorId="0F1F82EC" wp14:editId="21672220">
@@ -753,8 +808,6 @@
         <w:tab/>
         <w:t>Favicon</w:t>
       </w:r>
-      <w:bookmarkStart w:id="0" w:name="_GoBack"/>
-      <w:bookmarkEnd w:id="0"/>
     </w:p>
     <w:p>
       <w:pPr>
@@ -806,14 +859,84 @@
           <w:color w:val="000000" w:themeColor="text1"/>
           <w:sz w:val="20"/>
         </w:rPr>
-        <w:t>Se e</w:t>
+        <w:t xml:space="preserve">Se </w:t>
       </w:r>
       <w:r>
         <w:rPr>
           <w:color w:val="000000" w:themeColor="text1"/>
           <w:sz w:val="20"/>
         </w:rPr>
-        <w:t>ligio una combinacion de colores con una regla monocromatica, el color principal fue una combinacion entre verde y azul, su numero hexadecimal es el siguiente;</w:t>
+        <w:t>e</w:t>
+      </w:r>
+      <w:r>
+        <w:rPr>
+          <w:color w:val="000000" w:themeColor="text1"/>
+          <w:sz w:val="20"/>
+        </w:rPr>
+        <w:t>ligió</w:t>
+      </w:r>
+      <w:r>
+        <w:rPr>
+          <w:color w:val="000000" w:themeColor="text1"/>
+          <w:sz w:val="20"/>
+        </w:rPr>
+        <w:t xml:space="preserve"> una </w:t>
+      </w:r>
+      <w:r>
+        <w:rPr>
+          <w:color w:val="000000" w:themeColor="text1"/>
+          <w:sz w:val="20"/>
+        </w:rPr>
+        <w:t>combinación</w:t>
+      </w:r>
+      <w:r>
+        <w:rPr>
+          <w:color w:val="000000" w:themeColor="text1"/>
+          <w:sz w:val="20"/>
+        </w:rPr>
+        <w:t xml:space="preserve"> de colores con una regla </w:t>
+      </w:r>
+      <w:r>
+        <w:rPr>
+          <w:color w:val="000000" w:themeColor="text1"/>
+          <w:sz w:val="20"/>
+        </w:rPr>
+        <w:t>monocromática</w:t>
+      </w:r>
+      <w:r>
+        <w:rPr>
+          <w:color w:val="000000" w:themeColor="text1"/>
+          <w:sz w:val="20"/>
+        </w:rPr>
+        <w:t xml:space="preserve">, el color principal fue una </w:t>
+      </w:r>
+      <w:r>
+        <w:rPr>
+          <w:color w:val="000000" w:themeColor="text1"/>
+          <w:sz w:val="20"/>
+        </w:rPr>
+        <w:t>combinación</w:t>
+      </w:r>
+      <w:r>
+        <w:rPr>
+          <w:color w:val="000000" w:themeColor="text1"/>
+          <w:sz w:val="20"/>
+        </w:rPr>
+        <w:t xml:space="preserve"> entre verde y azul, su </w:t>
+      </w:r>
+      <w:r>
+        <w:rPr>
+          <w:color w:val="000000" w:themeColor="text1"/>
+          <w:sz w:val="20"/>
+        </w:rPr>
+        <w:t>número</w:t>
+      </w:r>
+      <w:r>
+        <w:rPr>
+          <w:color w:val="000000" w:themeColor="text1"/>
+          <w:sz w:val="20"/>
+        </w:rPr>
+        <w:t xml:space="preserve"> hexadecimal es el siguiente;</w:t>
       </w:r>
       <w:r>
         <w:t xml:space="preserve"> </w:t>
@@ -868,7 +991,7 @@
       <w:r>
         <w:rPr>
           <w:noProof/>
-          <w:lang w:bidi="ar-SA"/>
+          <w:lang w:val="es-MX" w:eastAsia="es-MX" w:bidi="ar-SA"/>
         </w:rPr>
         <w:drawing>
           <wp:inline distT="0" distB="0" distL="0" distR="0" wp14:anchorId="75537D5B" wp14:editId="54945A6F">
@@ -925,7 +1048,7 @@
         <w:rPr>
           <w:noProof/>
           <w:color w:val="000000" w:themeColor="text1"/>
-          <w:lang w:bidi="ar-SA"/>
+          <w:lang w:val="es-MX" w:eastAsia="es-MX" w:bidi="ar-SA"/>
         </w:rPr>
         <w:lastRenderedPageBreak/>
         <w:drawing>
@@ -990,13 +1113,67 @@
         <w:rPr>
           <w:color w:val="000000" w:themeColor="text1"/>
         </w:rPr>
-        <w:t xml:space="preserve">Se escogio el color azul verde, ya que en base a la psicologia de los colores el azul representa </w:t>
-      </w:r>
-      <w:r>
-        <w:rPr>
-          <w:color w:val="000000" w:themeColor="text1"/>
-        </w:rPr>
-        <w:t>armonía, fidelidad, simpatía, paz, serenidad, confianza, honestidad, comunicación, etc.</w:t>
+        <w:t xml:space="preserve">Se </w:t>
+      </w:r>
+      <w:r>
+        <w:rPr>
+          <w:color w:val="000000" w:themeColor="text1"/>
+        </w:rPr>
+        <w:t>escogió</w:t>
+      </w:r>
+      <w:r>
+        <w:rPr>
+          <w:color w:val="000000" w:themeColor="text1"/>
+        </w:rPr>
+        <w:t xml:space="preserve"> el color azul verde, ya que en base a la </w:t>
+      </w:r>
+      <w:r>
+        <w:rPr>
+          <w:color w:val="000000" w:themeColor="text1"/>
+        </w:rPr>
+        <w:t>psicología</w:t>
+      </w:r>
+      <w:r>
+        <w:rPr>
+          <w:color w:val="000000" w:themeColor="text1"/>
+        </w:rPr>
+        <w:t xml:space="preserve"> de los colores el azul representa </w:t>
+      </w:r>
+      <w:r>
+        <w:rPr>
+          <w:color w:val="000000" w:themeColor="text1"/>
+        </w:rPr>
+        <w:t>armonía</w:t>
+      </w:r>
+      <w:r>
+        <w:rPr>
+          <w:color w:val="000000" w:themeColor="text1"/>
+        </w:rPr>
+        <w:t xml:space="preserve">, fidelidad, </w:t>
+      </w:r>
+      <w:r>
+        <w:rPr>
+          <w:color w:val="000000" w:themeColor="text1"/>
+        </w:rPr>
+        <w:t>simpatía</w:t>
+      </w:r>
+      <w:r>
+        <w:rPr>
+          <w:color w:val="000000" w:themeColor="text1"/>
+        </w:rPr>
+        <w:t xml:space="preserve">, paz, serenidad, confianza, honestidad, </w:t>
+      </w:r>
+      <w:r>
+        <w:rPr>
+          <w:color w:val="000000" w:themeColor="text1"/>
+        </w:rPr>
+        <w:t>comunicación</w:t>
+      </w:r>
+      <w:r>
+        <w:rPr>
+          <w:color w:val="000000" w:themeColor="text1"/>
+        </w:rPr>
+        <w:t>, etc.</w:t>
       </w:r>
     </w:p>
     <w:p>
@@ -1032,7 +1209,31 @@
         <w:rPr>
           <w:color w:val="000000" w:themeColor="text1"/>
         </w:rPr>
-        <w:t>e paz, juventud y tranquilidad. Combinando estos dos colores se obtiene un color perfector para relajarse y comunicar distintos mensajes mediante la musica.</w:t>
+        <w:t xml:space="preserve">e paz, juventud y tranquilidad. Combinando estos dos colores se obtiene un color </w:t>
+      </w:r>
+      <w:r>
+        <w:rPr>
+          <w:color w:val="000000" w:themeColor="text1"/>
+        </w:rPr>
+        <w:t>perfecto</w:t>
+      </w:r>
+      <w:r>
+        <w:rPr>
+          <w:color w:val="000000" w:themeColor="text1"/>
+        </w:rPr>
+        <w:t xml:space="preserve"> para relajarse y comunicar distintos mensajes mediante la </w:t>
+      </w:r>
+      <w:r>
+        <w:rPr>
+          <w:color w:val="000000" w:themeColor="text1"/>
+        </w:rPr>
+        <w:t>música</w:t>
+      </w:r>
+      <w:r>
+        <w:rPr>
+          <w:color w:val="000000" w:themeColor="text1"/>
+        </w:rPr>
+        <w:t>.</w:t>
       </w:r>
     </w:p>
     <w:p>
@@ -1144,12 +1345,14 @@
         <w:rPr>
           <w:i/>
           <w:color w:val="000000" w:themeColor="text1"/>
-        </w:rPr>
-      </w:pPr>
-      <w:r>
-        <w:rPr>
-          <w:i/>
-          <w:color w:val="000000" w:themeColor="text1"/>
+          <w:lang w:val="en-CA"/>
+        </w:rPr>
+      </w:pPr>
+      <w:r>
+        <w:rPr>
+          <w:i/>
+          <w:color w:val="000000" w:themeColor="text1"/>
+          <w:lang w:val="en-CA"/>
         </w:rPr>
         <w:t>&lt;meta name="keyword" content="Upvm,Ingenieria,informatica"&gt;</w:t>
       </w:r>
@@ -1161,6 +1364,7 @@
         <w:rPr>
           <w:i/>
           <w:color w:val="000000" w:themeColor="text1"/>
+          <w:lang w:val="en-CA"/>
         </w:rPr>
       </w:pPr>
     </w:p>
@@ -1179,7 +1383,23 @@
           <w:szCs w:val="20"/>
           <w:shd w:val="clear" w:color="auto" w:fill="FFFFFF"/>
         </w:rPr>
-        <w:t>Indica al buscador palabras clave para encontrarla facilmente.</w:t>
+        <w:t xml:space="preserve">Indica al buscador palabras clave para encontrarla </w:t>
+      </w:r>
+      <w:r>
+        <w:rPr>
+          <w:color w:val="333333"/>
+          <w:szCs w:val="20"/>
+          <w:shd w:val="clear" w:color="auto" w:fill="FFFFFF"/>
+        </w:rPr>
+        <w:t>fácilmente</w:t>
+      </w:r>
+      <w:r>
+        <w:rPr>
+          <w:color w:val="333333"/>
+          <w:szCs w:val="20"/>
+          <w:shd w:val="clear" w:color="auto" w:fill="FFFFFF"/>
+        </w:rPr>
+        <w:t>.</w:t>
       </w:r>
     </w:p>
     <w:p>
@@ -1207,7 +1427,21 @@
           <w:i/>
           <w:color w:val="000000" w:themeColor="text1"/>
         </w:rPr>
-        <w:t>&lt;meta name="description" content="Descripcion: Efectos css y html"&gt;</w:t>
+        <w:t>&lt;meta name="description" content="</w:t>
+      </w:r>
+      <w:r>
+        <w:rPr>
+          <w:i/>
+          <w:color w:val="000000" w:themeColor="text1"/>
+        </w:rPr>
+        <w:t>Descripción</w:t>
+      </w:r>
+      <w:r>
+        <w:rPr>
+          <w:i/>
+          <w:color w:val="000000" w:themeColor="text1"/>
+        </w:rPr>
+        <w:t>: Efectos css y html"&gt;</w:t>
       </w:r>
     </w:p>
     <w:p>
@@ -1235,7 +1469,23 @@
           <w:szCs w:val="20"/>
           <w:shd w:val="clear" w:color="auto" w:fill="FFFFFF"/>
         </w:rPr>
-        <w:t xml:space="preserve">Este meta es también destinado para los buscadores. En la “description” escribiremos la descripción de la página, de sus contenidos. Esto lo haremos a través de frases cortas y separadas entre ellas por puntos. </w:t>
+        <w:t>Este meta es también destinado para los buscadores. En la “</w:t>
+      </w:r>
+      <w:r>
+        <w:rPr>
+          <w:color w:val="333333"/>
+          <w:szCs w:val="20"/>
+          <w:shd w:val="clear" w:color="auto" w:fill="FFFFFF"/>
+        </w:rPr>
+        <w:t>descripción</w:t>
+      </w:r>
+      <w:r>
+        <w:rPr>
+          <w:color w:val="333333"/>
+          <w:szCs w:val="20"/>
+          <w:shd w:val="clear" w:color="auto" w:fill="FFFFFF"/>
+        </w:rPr>
+        <w:t xml:space="preserve">” escribiremos la descripción de la página, de sus contenidos. Esto lo haremos a través de frases cortas y separadas entre ellas por puntos. </w:t>
       </w:r>
     </w:p>
     <w:p>
@@ -1352,7 +1602,23 @@
           <w:szCs w:val="20"/>
           <w:shd w:val="clear" w:color="auto" w:fill="FFFFFF"/>
         </w:rPr>
-        <w:t>Indica el nombre del autor y/o creador de la pagina.</w:t>
+        <w:t xml:space="preserve">Indica el nombre del autor y/o creador de la </w:t>
+      </w:r>
+      <w:r>
+        <w:rPr>
+          <w:color w:val="333333"/>
+          <w:szCs w:val="20"/>
+          <w:shd w:val="clear" w:color="auto" w:fill="FFFFFF"/>
+        </w:rPr>
+        <w:t>página</w:t>
+      </w:r>
+      <w:r>
+        <w:rPr>
+          <w:color w:val="333333"/>
+          <w:szCs w:val="20"/>
+          <w:shd w:val="clear" w:color="auto" w:fill="FFFFFF"/>
+        </w:rPr>
+        <w:t>.</w:t>
       </w:r>
     </w:p>
     <w:p>
@@ -1381,7 +1647,16 @@
           <w:i/>
           <w:color w:val="000000" w:themeColor="text1"/>
         </w:rPr>
-        <w:t>&lt;meta name="generator" content="</w:t>
+        <w:t>&lt;meta name="generator" content</w:t>
+      </w:r>
+      <w:bookmarkStart w:id="0" w:name="_GoBack"/>
+      <w:bookmarkEnd w:id="0"/>
+      <w:r>
+        <w:rPr>
+          <w:i/>
+          <w:color w:val="000000" w:themeColor="text1"/>
+        </w:rPr>
+        <w:t>="</w:t>
       </w:r>
       <w:r>
         <w:rPr>
@@ -1503,7 +1778,23 @@
           <w:szCs w:val="20"/>
           <w:shd w:val="clear" w:color="auto" w:fill="FFFFFF"/>
         </w:rPr>
-        <w:t>Clasifica la pagina para asi ayudar a los buscadores a clasificarla.</w:t>
+        <w:t xml:space="preserve">Clasifica la pagina para </w:t>
+      </w:r>
+      <w:r>
+        <w:rPr>
+          <w:color w:val="333333"/>
+          <w:szCs w:val="20"/>
+          <w:shd w:val="clear" w:color="auto" w:fill="FFFFFF"/>
+        </w:rPr>
+        <w:t>así</w:t>
+      </w:r>
+      <w:r>
+        <w:rPr>
+          <w:color w:val="333333"/>
+          <w:szCs w:val="20"/>
+          <w:shd w:val="clear" w:color="auto" w:fill="FFFFFF"/>
+        </w:rPr>
+        <w:t xml:space="preserve"> ayudar a los buscadores a clasificarla.</w:t>
       </w:r>
     </w:p>
     <w:p>
@@ -1526,12 +1817,14 @@
         <w:rPr>
           <w:i/>
           <w:color w:val="000000" w:themeColor="text1"/>
-        </w:rPr>
-      </w:pPr>
-      <w:r>
-        <w:rPr>
-          <w:i/>
-          <w:color w:val="000000" w:themeColor="text1"/>
+          <w:lang w:val="en-CA"/>
+        </w:rPr>
+      </w:pPr>
+      <w:r>
+        <w:rPr>
+          <w:i/>
+          <w:color w:val="000000" w:themeColor="text1"/>
+          <w:lang w:val="en-CA"/>
         </w:rPr>
         <w:t xml:space="preserve">&lt;meta name="viewport" content="width=device-width,initial-scale=1, maximum-scale=1"&gt; </w:t>
       </w:r>
@@ -1541,6 +1834,7 @@
         <w:rPr>
           <w:i/>
           <w:color w:val="000000" w:themeColor="text1"/>
+          <w:lang w:val="en-CA"/>
         </w:rPr>
       </w:pPr>
     </w:p>
@@ -1558,7 +1852,23 @@
           <w:szCs w:val="20"/>
           <w:shd w:val="clear" w:color="auto" w:fill="FFFFFF"/>
         </w:rPr>
-        <w:t>Asigna a la pagina para hacerla responsiva.</w:t>
+        <w:t xml:space="preserve">Asigna a la </w:t>
+      </w:r>
+      <w:r>
+        <w:rPr>
+          <w:color w:val="333333"/>
+          <w:szCs w:val="20"/>
+          <w:shd w:val="clear" w:color="auto" w:fill="FFFFFF"/>
+        </w:rPr>
+        <w:t>página</w:t>
+      </w:r>
+      <w:r>
+        <w:rPr>
+          <w:color w:val="333333"/>
+          <w:szCs w:val="20"/>
+          <w:shd w:val="clear" w:color="auto" w:fill="FFFFFF"/>
+        </w:rPr>
+        <w:t xml:space="preserve"> para hacerla responsiva.</w:t>
       </w:r>
     </w:p>
     <w:p>
@@ -1652,12 +1962,14 @@
         <w:rPr>
           <w:i/>
           <w:color w:val="000000" w:themeColor="text1"/>
-        </w:rPr>
-      </w:pPr>
-      <w:r>
-        <w:rPr>
-          <w:i/>
-          <w:color w:val="000000" w:themeColor="text1"/>
+          <w:lang w:val="en-CA"/>
+        </w:rPr>
+      </w:pPr>
+      <w:r>
+        <w:rPr>
+          <w:i/>
+          <w:color w:val="000000" w:themeColor="text1"/>
+          <w:lang w:val="en-CA"/>
         </w:rPr>
         <w:t>&lt;meta property="og:image" content="http://imagenpng.com/wp-content/uploads/2015/09/imagenes-png.png"&gt;</w:t>
       </w:r>
@@ -1668,6 +1980,7 @@
         <w:rPr>
           <w:i/>
           <w:color w:val="000000" w:themeColor="text1"/>
+          <w:lang w:val="en-CA"/>
         </w:rPr>
       </w:pPr>
     </w:p>
@@ -1685,7 +1998,55 @@
           <w:szCs w:val="20"/>
           <w:shd w:val="clear" w:color="auto" w:fill="FFFFFF"/>
         </w:rPr>
-        <w:t>Lugar de la pagina principa (Index).</w:t>
+        <w:t xml:space="preserve">Lugar de la </w:t>
+      </w:r>
+      <w:r>
+        <w:rPr>
+          <w:color w:val="333333"/>
+          <w:szCs w:val="20"/>
+          <w:shd w:val="clear" w:color="auto" w:fill="FFFFFF"/>
+        </w:rPr>
+        <w:t>página</w:t>
+      </w:r>
+      <w:r>
+        <w:rPr>
+          <w:color w:val="333333"/>
+          <w:szCs w:val="20"/>
+          <w:shd w:val="clear" w:color="auto" w:fill="FFFFFF"/>
+        </w:rPr>
+        <w:t xml:space="preserve"> </w:t>
+      </w:r>
+      <w:r>
+        <w:rPr>
+          <w:color w:val="333333"/>
+          <w:szCs w:val="20"/>
+          <w:shd w:val="clear" w:color="auto" w:fill="FFFFFF"/>
+        </w:rPr>
+        <w:t>principal</w:t>
+      </w:r>
+      <w:r>
+        <w:rPr>
+          <w:color w:val="333333"/>
+          <w:szCs w:val="20"/>
+          <w:shd w:val="clear" w:color="auto" w:fill="FFFFFF"/>
+        </w:rPr>
+        <w:t xml:space="preserve"> (</w:t>
+      </w:r>
+      <w:r>
+        <w:rPr>
+          <w:color w:val="333333"/>
+          <w:szCs w:val="20"/>
+          <w:shd w:val="clear" w:color="auto" w:fill="FFFFFF"/>
+        </w:rPr>
+        <w:t>Índex</w:t>
+      </w:r>
+      <w:r>
+        <w:rPr>
+          <w:color w:val="333333"/>
+          <w:szCs w:val="20"/>
+          <w:shd w:val="clear" w:color="auto" w:fill="FFFFFF"/>
+        </w:rPr>
+        <w:t>).</w:t>
       </w:r>
     </w:p>
     <w:p>
@@ -1708,12 +2069,14 @@
         <w:rPr>
           <w:i/>
           <w:color w:val="000000" w:themeColor="text1"/>
-        </w:rPr>
-      </w:pPr>
-      <w:r>
-        <w:rPr>
-          <w:i/>
-          <w:color w:val="000000" w:themeColor="text1"/>
+          <w:lang w:val="en-CA"/>
+        </w:rPr>
+      </w:pPr>
+      <w:r>
+        <w:rPr>
+          <w:i/>
+          <w:color w:val="000000" w:themeColor="text1"/>
+          <w:lang w:val="en-CA"/>
         </w:rPr>
         <w:t xml:space="preserve">&lt;meta name="robots" content="index"/&gt;  </w:t>
       </w:r>
@@ -1723,6 +2086,7 @@
         <w:rPr>
           <w:i/>
           <w:color w:val="000000" w:themeColor="text1"/>
+          <w:lang w:val="en-CA"/>
         </w:rPr>
       </w:pPr>
     </w:p>
@@ -4245,7 +4609,7 @@
 </file>
 
 <file path=customXml/itemProps1.xml><?xml version="1.0" encoding="utf-8"?>
-<ds:datastoreItem xmlns:ds="http://schemas.openxmlformats.org/officeDocument/2006/customXml" ds:itemID="{0B95871A-4380-4B34-A5AE-9A779D294D13}">
+<ds:datastoreItem xmlns:ds="http://schemas.openxmlformats.org/officeDocument/2006/customXml" ds:itemID="{815BA28C-99FB-4FF3-A09C-BF03ECD4FBCC}">
   <ds:schemaRefs>
     <ds:schemaRef ds:uri="http://schemas.openxmlformats.org/officeDocument/2006/bibliography"/>
   </ds:schemaRefs>

</xml_diff>